<commit_message>
check before turning in.:
</commit_message>
<xml_diff>
--- a/phd/ISEC635/assignment1/Assignment 1 Guidelines.docx
+++ b/phd/ISEC635/assignment1/Assignment 1 Guidelines.docx
@@ -1,9 +1,10 @@
 
 <file path=word/document.xml><?xml version="1.0" encoding="utf-8"?>
-<w:document xmlns:wpc="http://schemas.microsoft.com/office/word/2010/wordprocessingCanvas" xmlns:cx="http://schemas.microsoft.com/office/drawing/2014/chartex" xmlns:cx1="http://schemas.microsoft.com/office/drawing/2015/9/8/chartex" xmlns:cx2="http://schemas.microsoft.com/office/drawing/2015/10/21/chartex" xmlns:cx3="http://schemas.microsoft.com/office/drawing/2016/5/9/chartex" xmlns:cx4="http://schemas.microsoft.com/office/drawing/2016/5/10/chartex" xmlns:cx5="http://schemas.microsoft.com/office/drawing/2016/5/11/chartex" xmlns:cx6="http://schemas.microsoft.com/office/drawing/2016/5/12/chartex" xmlns:cx7="http://schemas.microsoft.com/office/drawing/2016/5/13/chartex" xmlns:cx8="http://schemas.microsoft.com/office/drawing/2016/5/14/chartex" xmlns:mc="http://schemas.openxmlformats.org/markup-compatibility/2006" xmlns:aink="http://schemas.microsoft.com/office/drawing/2016/ink" xmlns:am3d="http://schemas.microsoft.com/office/drawing/2017/model3d" xmlns:o="urn:schemas-microsoft-com:office:office" xmlns:r="http://schemas.openxmlformats.org/officeDocument/2006/relationships" xmlns:m="http://schemas.openxmlformats.org/officeDocument/2006/math" xmlns:v="urn:schemas-microsoft-com:vml" xmlns:wp14="http://schemas.microsoft.com/office/word/2010/wordprocessingDrawing" xmlns:wp="http://schemas.openxmlformats.org/drawingml/2006/wordprocessingDrawing" xmlns:w10="urn:schemas-microsoft-com:office:word" xmlns:w="http://schemas.openxmlformats.org/wordprocessingml/2006/main" xmlns:w14="http://schemas.microsoft.com/office/word/2010/wordml" xmlns:w15="http://schemas.microsoft.com/office/word/2012/wordml" xmlns:w16cex="http://schemas.microsoft.com/office/word/2018/wordml/cex" xmlns:w16cid="http://schemas.microsoft.com/office/word/2016/wordml/cid" xmlns:w16="http://schemas.microsoft.com/office/word/2018/wordml" xmlns:w16se="http://schemas.microsoft.com/office/word/2015/wordml/symex" xmlns:wpg="http://schemas.microsoft.com/office/word/2010/wordprocessingGroup" xmlns:wpi="http://schemas.microsoft.com/office/word/2010/wordprocessingInk" xmlns:wne="http://schemas.microsoft.com/office/word/2006/wordml" xmlns:wps="http://schemas.microsoft.com/office/word/2010/wordprocessingShape" mc:Ignorable="w14 w15 w16se w16cid w16 w16cex wp14">
+<w:document xmlns:o="urn:schemas-microsoft-com:office:office" xmlns:r="http://schemas.openxmlformats.org/officeDocument/2006/relationships" xmlns:v="urn:schemas-microsoft-com:vml" xmlns:w="http://schemas.openxmlformats.org/wordprocessingml/2006/main" xmlns:w10="urn:schemas-microsoft-com:office:word" xmlns:wp="http://schemas.openxmlformats.org/drawingml/2006/wordprocessingDrawing" xmlns:wps="http://schemas.microsoft.com/office/word/2010/wordprocessingShape" xmlns:wpg="http://schemas.microsoft.com/office/word/2010/wordprocessingGroup" xmlns:mc="http://schemas.openxmlformats.org/markup-compatibility/2006" xmlns:wp14="http://schemas.microsoft.com/office/word/2010/wordprocessingDrawing" xmlns:w14="http://schemas.microsoft.com/office/word/2010/wordml" mc:Ignorable="w14 wp14">
   <w:body>
     <w:p>
       <w:pPr>
+        <w:pStyle w:val="Normal"/>
         <w:jc w:val="center"/>
         <w:rPr>
           <w:rFonts w:ascii="Times New Roman" w:hAnsi="Times New Roman" w:cs="Times New Roman"/>
@@ -13,7 +14,7 @@
       </w:pPr>
       <w:r>
         <w:rPr>
-          <w:rFonts w:ascii="Times New Roman" w:hAnsi="Times New Roman" w:cs="Times New Roman"/>
+          <w:rFonts w:cs="Times New Roman" w:ascii="Times New Roman" w:hAnsi="Times New Roman"/>
           <w:sz w:val="28"/>
           <w:szCs w:val="28"/>
         </w:rPr>
@@ -22,6 +23,7 @@
     </w:p>
     <w:p>
       <w:pPr>
+        <w:pStyle w:val="Normal"/>
         <w:jc w:val="center"/>
         <w:rPr>
           <w:rFonts w:ascii="Times New Roman" w:hAnsi="Times New Roman" w:cs="Times New Roman"/>
@@ -29,11 +31,20 @@
           <w:szCs w:val="28"/>
         </w:rPr>
       </w:pPr>
-    </w:p>
-    <w:p>
-      <w:pPr>
-        <w:rPr>
-          <w:rFonts w:ascii="Times New Roman" w:hAnsi="Times New Roman" w:cs="Times New Roman"/>
+      <w:r>
+        <w:rPr>
+          <w:rFonts w:cs="Times New Roman" w:ascii="Times New Roman" w:hAnsi="Times New Roman"/>
+          <w:sz w:val="28"/>
+          <w:szCs w:val="28"/>
+        </w:rPr>
+      </w:r>
+    </w:p>
+    <w:p>
+      <w:pPr>
+        <w:pStyle w:val="Normal"/>
+        <w:rPr>
+          <w:rFonts w:ascii="Times New Roman" w:hAnsi="Times New Roman" w:cs="Times New Roman"/>
+          <w:b/>
           <w:b/>
           <w:bCs/>
           <w:sz w:val="24"/>
@@ -43,7 +54,7 @@
       </w:pPr>
       <w:r>
         <w:rPr>
-          <w:rFonts w:ascii="Times New Roman" w:hAnsi="Times New Roman" w:cs="Times New Roman"/>
+          <w:rFonts w:cs="Times New Roman" w:ascii="Times New Roman" w:hAnsi="Times New Roman"/>
           <w:b/>
           <w:bCs/>
           <w:sz w:val="24"/>
@@ -55,57 +66,28 @@
     </w:p>
     <w:p>
       <w:pPr>
-        <w:rPr>
-          <w:rFonts w:ascii="Times New Roman" w:hAnsi="Times New Roman" w:cs="Times New Roman"/>
-          <w:sz w:val="24"/>
-          <w:szCs w:val="24"/>
-        </w:rPr>
-      </w:pPr>
-      <w:r>
-        <w:rPr>
-          <w:rFonts w:ascii="Times New Roman" w:hAnsi="Times New Roman" w:cs="Times New Roman"/>
-          <w:sz w:val="24"/>
-          <w:szCs w:val="24"/>
-        </w:rPr>
-        <w:t>Nowadays, security planning and operations management has become a top priority in small, medium</w:t>
-      </w:r>
-      <w:r>
-        <w:rPr>
-          <w:rFonts w:ascii="Times New Roman" w:hAnsi="Times New Roman" w:cs="Times New Roman"/>
-          <w:sz w:val="24"/>
-          <w:szCs w:val="24"/>
-        </w:rPr>
-        <w:t>,</w:t>
-      </w:r>
-      <w:r>
-        <w:rPr>
-          <w:rFonts w:ascii="Times New Roman" w:hAnsi="Times New Roman" w:cs="Times New Roman"/>
-          <w:sz w:val="24"/>
-          <w:szCs w:val="24"/>
-        </w:rPr>
-        <w:t xml:space="preserve"> and large organizations. This assignment aims to explore senior managers’ strategic approach to security operations. The learning outcomes for this assignment are to provide students the ability to examine the placement of security functions in a system and describe the strengths and weaknesses (CPM1). Another learning outcome is to outline and explain the roles of personnel in planning and managing security, </w:t>
-      </w:r>
-      <w:r>
-        <w:rPr>
-          <w:rFonts w:ascii="Times New Roman" w:hAnsi="Times New Roman" w:cs="Times New Roman"/>
-          <w:sz w:val="24"/>
-          <w:szCs w:val="24"/>
-        </w:rPr>
-        <w:t>including</w:t>
-      </w:r>
-      <w:r>
-        <w:rPr>
-          <w:rFonts w:ascii="Times New Roman" w:hAnsi="Times New Roman" w:cs="Times New Roman"/>
-          <w:sz w:val="24"/>
-          <w:szCs w:val="24"/>
-        </w:rPr>
-        <w:t xml:space="preserve"> board of directors, senior Management, Chief Information Security Officer (CISO), IT management (CIO, IT Director, etc.), functional area managers, Information Security personnel, and end users (CPM4). Students will become familiar and learn to apply the Strengths-Weaknesses-Opportunities-Threats (SWOT) Matrix to security weakness in the functional areas and relate them to the appropriate stakeholder units in the organization. Finally, students will propose a strategic direction to mitigate such weaknesses. </w:t>
-      </w:r>
-    </w:p>
-    <w:p>
-      <w:pPr>
-        <w:rPr>
-          <w:rFonts w:ascii="Times New Roman" w:hAnsi="Times New Roman" w:cs="Times New Roman"/>
+        <w:pStyle w:val="Normal"/>
+        <w:rPr>
+          <w:rFonts w:ascii="Times New Roman" w:hAnsi="Times New Roman" w:cs="Times New Roman"/>
+          <w:sz w:val="24"/>
+          <w:szCs w:val="24"/>
+        </w:rPr>
+      </w:pPr>
+      <w:r>
+        <w:rPr>
+          <w:rFonts w:cs="Times New Roman" w:ascii="Times New Roman" w:hAnsi="Times New Roman"/>
+          <w:sz w:val="24"/>
+          <w:szCs w:val="24"/>
+        </w:rPr>
+        <w:t xml:space="preserve">Nowadays, security planning and operations management has become a top priority in small, medium, and large organizations. This assignment aims to explore senior managers’ strategic approach to security operations. The learning outcomes for this assignment are to provide students the ability to examine the placement of security functions in a system and describe the strengths and weaknesses (CPM1). Another learning outcome is to outline and explain the roles of personnel in planning and managing security, including board of directors, senior Management, Chief Information Security Officer (CISO), IT management (CIO, IT Director, etc.), functional area managers, Information Security personnel, and end users (CPM4). Students will become familiar and learn to apply the Strengths-Weaknesses-Opportunities-Threats (SWOT) Matrix to security weakness in the functional areas and relate them to the appropriate stakeholder units in the organization. Finally, students will propose a strategic direction to mitigate such weaknesses. </w:t>
+      </w:r>
+    </w:p>
+    <w:p>
+      <w:pPr>
+        <w:pStyle w:val="Normal"/>
+        <w:rPr>
+          <w:rFonts w:ascii="Times New Roman" w:hAnsi="Times New Roman" w:cs="Times New Roman"/>
+          <w:b/>
           <w:b/>
           <w:bCs/>
           <w:sz w:val="24"/>
@@ -114,7 +96,7 @@
       </w:pPr>
       <w:r>
         <w:rPr>
-          <w:rFonts w:ascii="Times New Roman" w:hAnsi="Times New Roman" w:cs="Times New Roman"/>
+          <w:rFonts w:cs="Times New Roman" w:ascii="Times New Roman" w:hAnsi="Times New Roman"/>
           <w:b/>
           <w:bCs/>
           <w:sz w:val="24"/>
@@ -125,7 +107,7 @@
       </w:r>
       <w:r>
         <w:rPr>
-          <w:rFonts w:ascii="Times New Roman" w:hAnsi="Times New Roman" w:cs="Times New Roman"/>
+          <w:rFonts w:cs="Times New Roman" w:ascii="Times New Roman" w:hAnsi="Times New Roman"/>
           <w:b/>
           <w:bCs/>
           <w:sz w:val="24"/>
@@ -136,15 +118,16 @@
     </w:p>
     <w:p>
       <w:pPr>
-        <w:rPr>
-          <w:rFonts w:ascii="Times New Roman" w:hAnsi="Times New Roman" w:cs="Times New Roman"/>
-          <w:sz w:val="24"/>
-          <w:szCs w:val="24"/>
-        </w:rPr>
-      </w:pPr>
-      <w:r>
-        <w:rPr>
-          <w:rFonts w:ascii="Times New Roman" w:hAnsi="Times New Roman" w:cs="Times New Roman"/>
+        <w:pStyle w:val="Normal"/>
+        <w:rPr>
+          <w:rFonts w:ascii="Times New Roman" w:hAnsi="Times New Roman" w:cs="Times New Roman"/>
+          <w:sz w:val="24"/>
+          <w:szCs w:val="24"/>
+        </w:rPr>
+      </w:pPr>
+      <w:r>
+        <w:rPr>
+          <w:rFonts w:cs="Times New Roman" w:ascii="Times New Roman" w:hAnsi="Times New Roman"/>
           <w:sz w:val="24"/>
           <w:szCs w:val="24"/>
         </w:rPr>
@@ -153,41 +136,28 @@
     </w:p>
     <w:p>
       <w:pPr>
-        <w:rPr>
-          <w:rFonts w:ascii="Times New Roman" w:hAnsi="Times New Roman" w:cs="Times New Roman"/>
-          <w:sz w:val="24"/>
-          <w:szCs w:val="24"/>
-        </w:rPr>
-      </w:pPr>
-      <w:r>
-        <w:rPr>
-          <w:rFonts w:ascii="Times New Roman" w:hAnsi="Times New Roman" w:cs="Times New Roman"/>
-          <w:sz w:val="24"/>
-          <w:szCs w:val="24"/>
-        </w:rPr>
-        <w:t xml:space="preserve">The </w:t>
-      </w:r>
-      <w:r>
-        <w:rPr>
-          <w:rFonts w:ascii="Times New Roman" w:hAnsi="Times New Roman" w:cs="Times New Roman"/>
-          <w:sz w:val="24"/>
-          <w:szCs w:val="24"/>
-        </w:rPr>
-        <w:t>assignment</w:t>
-      </w:r>
-      <w:r>
-        <w:rPr>
-          <w:rFonts w:ascii="Times New Roman" w:hAnsi="Times New Roman" w:cs="Times New Roman"/>
-          <w:sz w:val="24"/>
-          <w:szCs w:val="24"/>
-        </w:rPr>
-        <w:t xml:space="preserve"> will consist of one executive summary and one presentation. The presentation will require the preparation of a 10-minute presentation (using PowerPoint) on a specific company. </w:t>
-      </w:r>
-    </w:p>
-    <w:p>
-      <w:pPr>
-        <w:rPr>
-          <w:rFonts w:ascii="Times New Roman" w:hAnsi="Times New Roman" w:cs="Times New Roman"/>
+        <w:pStyle w:val="Normal"/>
+        <w:rPr>
+          <w:rFonts w:ascii="Times New Roman" w:hAnsi="Times New Roman" w:cs="Times New Roman"/>
+          <w:sz w:val="24"/>
+          <w:szCs w:val="24"/>
+        </w:rPr>
+      </w:pPr>
+      <w:r>
+        <w:rPr>
+          <w:rFonts w:cs="Times New Roman" w:ascii="Times New Roman" w:hAnsi="Times New Roman"/>
+          <w:sz w:val="24"/>
+          <w:szCs w:val="24"/>
+        </w:rPr>
+        <w:t xml:space="preserve">The assignment will consist of one executive summary and one presentation. The presentation will require the preparation of a 10-minute presentation (using PowerPoint) on a specific company. </w:t>
+      </w:r>
+    </w:p>
+    <w:p>
+      <w:pPr>
+        <w:pStyle w:val="Normal"/>
+        <w:rPr>
+          <w:rFonts w:ascii="Times New Roman" w:hAnsi="Times New Roman" w:cs="Times New Roman"/>
+          <w:b/>
           <w:b/>
           <w:bCs/>
           <w:sz w:val="24"/>
@@ -197,7 +167,7 @@
       </w:pPr>
       <w:r>
         <w:rPr>
-          <w:rFonts w:ascii="Times New Roman" w:hAnsi="Times New Roman" w:cs="Times New Roman"/>
+          <w:rFonts w:cs="Times New Roman" w:ascii="Times New Roman" w:hAnsi="Times New Roman"/>
           <w:b/>
           <w:bCs/>
           <w:sz w:val="24"/>
@@ -209,15 +179,16 @@
     </w:p>
     <w:p>
       <w:pPr>
-        <w:rPr>
-          <w:rFonts w:ascii="Times New Roman" w:hAnsi="Times New Roman" w:cs="Times New Roman"/>
-          <w:sz w:val="24"/>
-          <w:szCs w:val="24"/>
-        </w:rPr>
-      </w:pPr>
-      <w:r>
-        <w:rPr>
-          <w:rFonts w:ascii="Times New Roman" w:hAnsi="Times New Roman" w:cs="Times New Roman"/>
+        <w:pStyle w:val="Normal"/>
+        <w:rPr>
+          <w:rFonts w:ascii="Times New Roman" w:hAnsi="Times New Roman" w:cs="Times New Roman"/>
+          <w:sz w:val="24"/>
+          <w:szCs w:val="24"/>
+        </w:rPr>
+      </w:pPr>
+      <w:r>
+        <w:rPr>
+          <w:rFonts w:cs="Times New Roman" w:ascii="Times New Roman" w:hAnsi="Times New Roman"/>
           <w:sz w:val="24"/>
           <w:szCs w:val="24"/>
         </w:rPr>
@@ -226,15 +197,16 @@
     </w:p>
     <w:p>
       <w:pPr>
-        <w:rPr>
-          <w:rFonts w:ascii="Times New Roman" w:hAnsi="Times New Roman" w:cs="Times New Roman"/>
-          <w:sz w:val="24"/>
-          <w:szCs w:val="24"/>
-        </w:rPr>
-      </w:pPr>
-      <w:r>
-        <w:rPr>
-          <w:rFonts w:ascii="Times New Roman" w:hAnsi="Times New Roman" w:cs="Times New Roman"/>
+        <w:pStyle w:val="Normal"/>
+        <w:rPr>
+          <w:rFonts w:ascii="Times New Roman" w:hAnsi="Times New Roman" w:cs="Times New Roman"/>
+          <w:sz w:val="24"/>
+          <w:szCs w:val="24"/>
+        </w:rPr>
+      </w:pPr>
+      <w:r>
+        <w:rPr>
+          <w:rFonts w:cs="Times New Roman" w:ascii="Times New Roman" w:hAnsi="Times New Roman"/>
           <w:sz w:val="24"/>
           <w:szCs w:val="24"/>
         </w:rPr>
@@ -243,15 +215,16 @@
     </w:p>
     <w:p>
       <w:pPr>
-        <w:rPr>
-          <w:rFonts w:ascii="Times New Roman" w:hAnsi="Times New Roman" w:cs="Times New Roman"/>
-          <w:sz w:val="24"/>
-          <w:szCs w:val="24"/>
-        </w:rPr>
-      </w:pPr>
-      <w:r>
-        <w:rPr>
-          <w:rFonts w:ascii="Times New Roman" w:hAnsi="Times New Roman" w:cs="Times New Roman"/>
+        <w:pStyle w:val="Normal"/>
+        <w:rPr>
+          <w:rFonts w:ascii="Times New Roman" w:hAnsi="Times New Roman" w:cs="Times New Roman"/>
+          <w:sz w:val="24"/>
+          <w:szCs w:val="24"/>
+        </w:rPr>
+      </w:pPr>
+      <w:r>
+        <w:rPr>
+          <w:rFonts w:cs="Times New Roman" w:ascii="Times New Roman" w:hAnsi="Times New Roman"/>
           <w:sz w:val="24"/>
           <w:szCs w:val="24"/>
         </w:rPr>
@@ -260,15 +233,16 @@
     </w:p>
     <w:p>
       <w:pPr>
-        <w:rPr>
-          <w:rFonts w:ascii="Times New Roman" w:hAnsi="Times New Roman" w:cs="Times New Roman"/>
-          <w:sz w:val="24"/>
-          <w:szCs w:val="24"/>
-        </w:rPr>
-      </w:pPr>
-      <w:r>
-        <w:rPr>
-          <w:rFonts w:ascii="Times New Roman" w:hAnsi="Times New Roman" w:cs="Times New Roman"/>
+        <w:pStyle w:val="Normal"/>
+        <w:rPr>
+          <w:rFonts w:ascii="Times New Roman" w:hAnsi="Times New Roman" w:cs="Times New Roman"/>
+          <w:sz w:val="24"/>
+          <w:szCs w:val="24"/>
+        </w:rPr>
+      </w:pPr>
+      <w:r>
+        <w:rPr>
+          <w:rFonts w:cs="Times New Roman" w:ascii="Times New Roman" w:hAnsi="Times New Roman"/>
           <w:sz w:val="24"/>
           <w:szCs w:val="24"/>
         </w:rPr>
@@ -277,15 +251,16 @@
     </w:p>
     <w:p>
       <w:pPr>
-        <w:rPr>
-          <w:rFonts w:ascii="Times New Roman" w:hAnsi="Times New Roman" w:cs="Times New Roman"/>
-          <w:sz w:val="24"/>
-          <w:szCs w:val="24"/>
-        </w:rPr>
-      </w:pPr>
-      <w:r>
-        <w:rPr>
-          <w:rFonts w:ascii="Times New Roman" w:hAnsi="Times New Roman" w:cs="Times New Roman"/>
+        <w:pStyle w:val="Normal"/>
+        <w:rPr>
+          <w:rFonts w:ascii="Times New Roman" w:hAnsi="Times New Roman" w:cs="Times New Roman"/>
+          <w:sz w:val="24"/>
+          <w:szCs w:val="24"/>
+        </w:rPr>
+      </w:pPr>
+      <w:r>
+        <w:rPr>
+          <w:rFonts w:cs="Times New Roman" w:ascii="Times New Roman" w:hAnsi="Times New Roman"/>
           <w:sz w:val="24"/>
           <w:szCs w:val="24"/>
         </w:rPr>
@@ -294,15 +269,16 @@
     </w:p>
     <w:p>
       <w:pPr>
-        <w:rPr>
-          <w:rFonts w:ascii="Times New Roman" w:hAnsi="Times New Roman" w:cs="Times New Roman"/>
-          <w:sz w:val="24"/>
-          <w:szCs w:val="24"/>
-        </w:rPr>
-      </w:pPr>
-      <w:r>
-        <w:rPr>
-          <w:rFonts w:ascii="Times New Roman" w:hAnsi="Times New Roman" w:cs="Times New Roman"/>
+        <w:pStyle w:val="Normal"/>
+        <w:rPr>
+          <w:rFonts w:ascii="Times New Roman" w:hAnsi="Times New Roman" w:cs="Times New Roman"/>
+          <w:sz w:val="24"/>
+          <w:szCs w:val="24"/>
+        </w:rPr>
+      </w:pPr>
+      <w:r>
+        <w:rPr>
+          <w:rFonts w:cs="Times New Roman" w:ascii="Times New Roman" w:hAnsi="Times New Roman"/>
           <w:sz w:val="24"/>
           <w:szCs w:val="24"/>
         </w:rPr>
@@ -311,152 +287,216 @@
     </w:p>
     <w:p>
       <w:pPr>
-        <w:rPr>
-          <w:rFonts w:ascii="Times New Roman" w:hAnsi="Times New Roman" w:cs="Times New Roman"/>
-          <w:sz w:val="24"/>
-          <w:szCs w:val="24"/>
-        </w:rPr>
-      </w:pPr>
-      <w:r>
-        <w:rPr>
-          <w:rFonts w:ascii="Times New Roman" w:hAnsi="Times New Roman" w:cs="Times New Roman"/>
-          <w:sz w:val="24"/>
-          <w:szCs w:val="24"/>
-        </w:rPr>
-        <w:lastRenderedPageBreak/>
+        <w:pStyle w:val="Normal"/>
+        <w:rPr>
+          <w:rFonts w:ascii="Times New Roman" w:hAnsi="Times New Roman" w:cs="Times New Roman"/>
+          <w:sz w:val="24"/>
+          <w:szCs w:val="24"/>
+        </w:rPr>
+      </w:pPr>
+      <w:r>
+        <w:rPr>
+          <w:rFonts w:cs="Times New Roman" w:ascii="Times New Roman" w:hAnsi="Times New Roman"/>
+          <w:sz w:val="24"/>
+          <w:szCs w:val="24"/>
+        </w:rPr>
         <w:t xml:space="preserve">4. Outline the strategic roles of the following organizational stakeholders in planning and managing security, as well as mitigating the weaknesses that you identified above, including: </w:t>
       </w:r>
     </w:p>
     <w:p>
       <w:pPr>
-        <w:rPr>
-          <w:rFonts w:ascii="Times New Roman" w:hAnsi="Times New Roman" w:cs="Times New Roman"/>
-          <w:sz w:val="24"/>
-          <w:szCs w:val="24"/>
-        </w:rPr>
-      </w:pPr>
-      <w:r>
-        <w:rPr>
-          <w:rFonts w:ascii="Times New Roman" w:hAnsi="Times New Roman" w:cs="Times New Roman"/>
-          <w:sz w:val="24"/>
-          <w:szCs w:val="24"/>
-        </w:rPr>
-        <w:t xml:space="preserve">− Board of Directors </w:t>
-      </w:r>
-    </w:p>
-    <w:p>
-      <w:pPr>
-        <w:rPr>
-          <w:rFonts w:ascii="Times New Roman" w:hAnsi="Times New Roman" w:cs="Times New Roman"/>
-          <w:sz w:val="24"/>
-          <w:szCs w:val="24"/>
-        </w:rPr>
-      </w:pPr>
-      <w:r>
-        <w:rPr>
-          <w:rFonts w:ascii="Times New Roman" w:hAnsi="Times New Roman" w:cs="Times New Roman"/>
-          <w:sz w:val="24"/>
-          <w:szCs w:val="24"/>
-        </w:rPr>
-        <w:t xml:space="preserve">− Senior Management </w:t>
-      </w:r>
-    </w:p>
-    <w:p>
-      <w:pPr>
-        <w:rPr>
-          <w:rFonts w:ascii="Times New Roman" w:hAnsi="Times New Roman" w:cs="Times New Roman"/>
-          <w:sz w:val="24"/>
-          <w:szCs w:val="24"/>
-        </w:rPr>
-      </w:pPr>
-      <w:r>
-        <w:rPr>
-          <w:rFonts w:ascii="Times New Roman" w:hAnsi="Times New Roman" w:cs="Times New Roman"/>
-          <w:sz w:val="24"/>
-          <w:szCs w:val="24"/>
-        </w:rPr>
-        <w:t xml:space="preserve">− Chief Information Security Officer (CISO) </w:t>
-      </w:r>
-    </w:p>
-    <w:p>
-      <w:pPr>
-        <w:rPr>
-          <w:rFonts w:ascii="Times New Roman" w:hAnsi="Times New Roman" w:cs="Times New Roman"/>
-          <w:sz w:val="24"/>
-          <w:szCs w:val="24"/>
-        </w:rPr>
-      </w:pPr>
-      <w:r>
-        <w:rPr>
-          <w:rFonts w:ascii="Times New Roman" w:hAnsi="Times New Roman" w:cs="Times New Roman"/>
-          <w:sz w:val="24"/>
-          <w:szCs w:val="24"/>
-        </w:rPr>
-        <w:t xml:space="preserve">− IT Management (CIO, IT Director, etc.) </w:t>
-      </w:r>
-    </w:p>
-    <w:p>
-      <w:pPr>
-        <w:rPr>
-          <w:rFonts w:ascii="Times New Roman" w:hAnsi="Times New Roman" w:cs="Times New Roman"/>
-          <w:sz w:val="24"/>
-          <w:szCs w:val="24"/>
-        </w:rPr>
-      </w:pPr>
-      <w:r>
-        <w:rPr>
-          <w:rFonts w:ascii="Times New Roman" w:hAnsi="Times New Roman" w:cs="Times New Roman"/>
-          <w:sz w:val="24"/>
-          <w:szCs w:val="24"/>
-        </w:rPr>
-        <w:t xml:space="preserve">− Functional Area Management </w:t>
-      </w:r>
-    </w:p>
-    <w:p>
-      <w:pPr>
-        <w:rPr>
-          <w:rFonts w:ascii="Times New Roman" w:hAnsi="Times New Roman" w:cs="Times New Roman"/>
-          <w:sz w:val="24"/>
-          <w:szCs w:val="24"/>
-        </w:rPr>
-      </w:pPr>
-      <w:r>
-        <w:rPr>
-          <w:rFonts w:ascii="Times New Roman" w:hAnsi="Times New Roman" w:cs="Times New Roman"/>
-          <w:sz w:val="24"/>
-          <w:szCs w:val="24"/>
-        </w:rPr>
-        <w:t xml:space="preserve">− Information Security personnel </w:t>
-      </w:r>
-    </w:p>
-    <w:p>
-      <w:pPr>
-        <w:rPr>
-          <w:rFonts w:ascii="Times New Roman" w:hAnsi="Times New Roman" w:cs="Times New Roman"/>
-          <w:sz w:val="24"/>
-          <w:szCs w:val="24"/>
-        </w:rPr>
-      </w:pPr>
-      <w:r>
-        <w:rPr>
-          <w:rFonts w:ascii="Times New Roman" w:hAnsi="Times New Roman" w:cs="Times New Roman"/>
-          <w:sz w:val="24"/>
-          <w:szCs w:val="24"/>
-        </w:rPr>
-        <w:t xml:space="preserve">− End users (employees, customers, etc.) </w:t>
-      </w:r>
-    </w:p>
-    <w:p>
-      <w:pPr>
-        <w:rPr>
-          <w:rFonts w:ascii="Times New Roman" w:hAnsi="Times New Roman" w:cs="Times New Roman"/>
-          <w:sz w:val="24"/>
-          <w:szCs w:val="24"/>
-        </w:rPr>
-      </w:pPr>
-      <w:r>
-        <w:rPr>
-          <w:rFonts w:ascii="Times New Roman" w:hAnsi="Times New Roman" w:cs="Times New Roman"/>
+        <w:pStyle w:val="Normal"/>
+        <w:rPr>
+          <w:rFonts w:ascii="Times New Roman" w:hAnsi="Times New Roman" w:cs="Times New Roman"/>
+          <w:sz w:val="24"/>
+          <w:szCs w:val="24"/>
+        </w:rPr>
+      </w:pPr>
+      <w:r>
+        <w:rPr>
+          <w:rFonts w:cs="Times New Roman" w:ascii="Times New Roman" w:hAnsi="Times New Roman"/>
+          <w:sz w:val="24"/>
+          <w:szCs w:val="24"/>
+        </w:rPr>
+        <w:t xml:space="preserve">− </w:t>
+      </w:r>
+      <w:r>
+        <w:rPr>
+          <w:rFonts w:cs="Times New Roman" w:ascii="Times New Roman" w:hAnsi="Times New Roman"/>
+          <w:sz w:val="24"/>
+          <w:szCs w:val="24"/>
+        </w:rPr>
+        <w:t xml:space="preserve">Board of Directors </w:t>
+      </w:r>
+    </w:p>
+    <w:p>
+      <w:pPr>
+        <w:pStyle w:val="Normal"/>
+        <w:rPr>
+          <w:rFonts w:ascii="Times New Roman" w:hAnsi="Times New Roman" w:cs="Times New Roman"/>
+          <w:sz w:val="24"/>
+          <w:szCs w:val="24"/>
+        </w:rPr>
+      </w:pPr>
+      <w:r>
+        <w:rPr>
+          <w:rFonts w:cs="Times New Roman" w:ascii="Times New Roman" w:hAnsi="Times New Roman"/>
+          <w:sz w:val="24"/>
+          <w:szCs w:val="24"/>
+        </w:rPr>
+        <w:t xml:space="preserve">− </w:t>
+      </w:r>
+      <w:r>
+        <w:rPr>
+          <w:rFonts w:cs="Times New Roman" w:ascii="Times New Roman" w:hAnsi="Times New Roman"/>
+          <w:sz w:val="24"/>
+          <w:szCs w:val="24"/>
+        </w:rPr>
+        <w:t xml:space="preserve">Senior Management </w:t>
+      </w:r>
+    </w:p>
+    <w:p>
+      <w:pPr>
+        <w:pStyle w:val="Normal"/>
+        <w:rPr>
+          <w:rFonts w:ascii="Times New Roman" w:hAnsi="Times New Roman" w:cs="Times New Roman"/>
+          <w:sz w:val="24"/>
+          <w:szCs w:val="24"/>
+        </w:rPr>
+      </w:pPr>
+      <w:r>
+        <w:rPr>
+          <w:rFonts w:cs="Times New Roman" w:ascii="Times New Roman" w:hAnsi="Times New Roman"/>
+          <w:sz w:val="24"/>
+          <w:szCs w:val="24"/>
+        </w:rPr>
+        <w:t xml:space="preserve">− </w:t>
+      </w:r>
+      <w:r>
+        <w:rPr>
+          <w:rFonts w:cs="Times New Roman" w:ascii="Times New Roman" w:hAnsi="Times New Roman"/>
+          <w:sz w:val="24"/>
+          <w:szCs w:val="24"/>
+        </w:rPr>
+        <w:t xml:space="preserve">Chief Information Security Officer (CISO) </w:t>
+      </w:r>
+    </w:p>
+    <w:p>
+      <w:pPr>
+        <w:pStyle w:val="Normal"/>
+        <w:rPr>
+          <w:rFonts w:ascii="Times New Roman" w:hAnsi="Times New Roman" w:cs="Times New Roman"/>
+          <w:sz w:val="24"/>
+          <w:szCs w:val="24"/>
+        </w:rPr>
+      </w:pPr>
+      <w:r>
+        <w:rPr>
+          <w:rFonts w:cs="Times New Roman" w:ascii="Times New Roman" w:hAnsi="Times New Roman"/>
+          <w:sz w:val="24"/>
+          <w:szCs w:val="24"/>
+        </w:rPr>
+        <w:t xml:space="preserve">− </w:t>
+      </w:r>
+      <w:r>
+        <w:rPr>
+          <w:rFonts w:cs="Times New Roman" w:ascii="Times New Roman" w:hAnsi="Times New Roman"/>
+          <w:sz w:val="24"/>
+          <w:szCs w:val="24"/>
+        </w:rPr>
+        <w:t xml:space="preserve">IT Management (CIO, IT Director, etc.) </w:t>
+      </w:r>
+    </w:p>
+    <w:p>
+      <w:pPr>
+        <w:pStyle w:val="Normal"/>
+        <w:rPr>
+          <w:rFonts w:ascii="Times New Roman" w:hAnsi="Times New Roman" w:cs="Times New Roman"/>
+          <w:sz w:val="24"/>
+          <w:szCs w:val="24"/>
+        </w:rPr>
+      </w:pPr>
+      <w:r>
+        <w:rPr>
+          <w:rFonts w:cs="Times New Roman" w:ascii="Times New Roman" w:hAnsi="Times New Roman"/>
+          <w:sz w:val="24"/>
+          <w:szCs w:val="24"/>
+        </w:rPr>
+        <w:t xml:space="preserve">− </w:t>
+      </w:r>
+      <w:r>
+        <w:rPr>
+          <w:rFonts w:cs="Times New Roman" w:ascii="Times New Roman" w:hAnsi="Times New Roman"/>
+          <w:sz w:val="24"/>
+          <w:szCs w:val="24"/>
+        </w:rPr>
+        <w:t xml:space="preserve">Functional Area Management </w:t>
+      </w:r>
+    </w:p>
+    <w:p>
+      <w:pPr>
+        <w:pStyle w:val="Normal"/>
+        <w:rPr>
+          <w:rFonts w:ascii="Times New Roman" w:hAnsi="Times New Roman" w:cs="Times New Roman"/>
+          <w:sz w:val="24"/>
+          <w:szCs w:val="24"/>
+        </w:rPr>
+      </w:pPr>
+      <w:r>
+        <w:rPr>
+          <w:rFonts w:cs="Times New Roman" w:ascii="Times New Roman" w:hAnsi="Times New Roman"/>
+          <w:sz w:val="24"/>
+          <w:szCs w:val="24"/>
+        </w:rPr>
+        <w:t xml:space="preserve">− </w:t>
+      </w:r>
+      <w:r>
+        <w:rPr>
+          <w:rFonts w:cs="Times New Roman" w:ascii="Times New Roman" w:hAnsi="Times New Roman"/>
+          <w:sz w:val="24"/>
+          <w:szCs w:val="24"/>
+        </w:rPr>
+        <w:t xml:space="preserve">Information Security personnel </w:t>
+      </w:r>
+    </w:p>
+    <w:p>
+      <w:pPr>
+        <w:pStyle w:val="Normal"/>
+        <w:rPr>
+          <w:rFonts w:ascii="Times New Roman" w:hAnsi="Times New Roman" w:cs="Times New Roman"/>
+          <w:sz w:val="24"/>
+          <w:szCs w:val="24"/>
+        </w:rPr>
+      </w:pPr>
+      <w:r>
+        <w:rPr>
+          <w:rFonts w:cs="Times New Roman" w:ascii="Times New Roman" w:hAnsi="Times New Roman"/>
+          <w:sz w:val="24"/>
+          <w:szCs w:val="24"/>
+        </w:rPr>
+        <w:t xml:space="preserve">− </w:t>
+      </w:r>
+      <w:r>
+        <w:rPr>
+          <w:rFonts w:cs="Times New Roman" w:ascii="Times New Roman" w:hAnsi="Times New Roman"/>
+          <w:sz w:val="24"/>
+          <w:szCs w:val="24"/>
+        </w:rPr>
+        <w:t xml:space="preserve">End users (employees, customers, etc.) </w:t>
+      </w:r>
+    </w:p>
+    <w:p>
+      <w:pPr>
+        <w:pStyle w:val="Normal"/>
+        <w:rPr>
+          <w:rFonts w:ascii="Times New Roman" w:hAnsi="Times New Roman" w:cs="Times New Roman"/>
+          <w:sz w:val="24"/>
+          <w:szCs w:val="24"/>
+        </w:rPr>
+      </w:pPr>
+      <w:r>
+        <w:rPr>
+          <w:rFonts w:cs="Times New Roman" w:ascii="Times New Roman" w:hAnsi="Times New Roman"/>
           <w:sz w:val="24"/>
           <w:szCs w:val="24"/>
         </w:rPr>
@@ -465,8 +505,10 @@
     </w:p>
     <w:p>
       <w:pPr>
-        <w:rPr>
-          <w:rFonts w:ascii="Times New Roman" w:hAnsi="Times New Roman" w:cs="Times New Roman"/>
+        <w:pStyle w:val="Normal"/>
+        <w:rPr>
+          <w:rFonts w:ascii="Times New Roman" w:hAnsi="Times New Roman" w:cs="Times New Roman"/>
+          <w:b/>
           <w:b/>
           <w:bCs/>
           <w:sz w:val="24"/>
@@ -476,7 +518,7 @@
       </w:pPr>
       <w:r>
         <w:rPr>
-          <w:rFonts w:ascii="Times New Roman" w:hAnsi="Times New Roman" w:cs="Times New Roman"/>
+          <w:rFonts w:cs="Times New Roman" w:ascii="Times New Roman" w:hAnsi="Times New Roman"/>
           <w:b/>
           <w:bCs/>
           <w:sz w:val="24"/>
@@ -501,27 +543,11 @@
       </w:pPr>
       <w:r>
         <w:rPr>
-          <w:rFonts w:ascii="Times New Roman" w:hAnsi="Times New Roman" w:cs="Times New Roman"/>
-          <w:sz w:val="24"/>
-          <w:szCs w:val="24"/>
-        </w:rPr>
-        <w:t xml:space="preserve">Your PowerPoint presentation file (about 5 slides) </w:t>
-      </w:r>
-      <w:r>
-        <w:rPr>
-          <w:rFonts w:ascii="Times New Roman" w:hAnsi="Times New Roman" w:cs="Times New Roman"/>
-          <w:sz w:val="24"/>
-          <w:szCs w:val="24"/>
-        </w:rPr>
-        <w:t>with the embedded audio of you presenting the slides</w:t>
-      </w:r>
-      <w:r>
-        <w:rPr>
-          <w:rFonts w:ascii="Times New Roman" w:hAnsi="Times New Roman" w:cs="Times New Roman"/>
-          <w:sz w:val="24"/>
-          <w:szCs w:val="24"/>
-        </w:rPr>
-        <w:t>.</w:t>
+          <w:rFonts w:cs="Times New Roman" w:ascii="Times New Roman" w:hAnsi="Times New Roman"/>
+          <w:sz w:val="24"/>
+          <w:szCs w:val="24"/>
+        </w:rPr>
+        <w:t>Your PowerPoint presentation file (about 5 slides) with the embedded audio of you presenting the slides.</w:t>
       </w:r>
     </w:p>
     <w:p>
@@ -539,59 +565,11 @@
       </w:pPr>
       <w:r>
         <w:rPr>
-          <w:rFonts w:ascii="Times New Roman" w:hAnsi="Times New Roman" w:cs="Times New Roman"/>
-          <w:sz w:val="24"/>
-          <w:szCs w:val="24"/>
-        </w:rPr>
-        <w:t>Your</w:t>
-      </w:r>
-      <w:r>
-        <w:rPr>
-          <w:rFonts w:ascii="Times New Roman" w:hAnsi="Times New Roman" w:cs="Times New Roman"/>
-          <w:sz w:val="24"/>
-          <w:szCs w:val="24"/>
-        </w:rPr>
-        <w:t xml:space="preserve"> executive summary</w:t>
-      </w:r>
-      <w:r>
-        <w:rPr>
-          <w:rFonts w:ascii="Times New Roman" w:hAnsi="Times New Roman" w:cs="Times New Roman"/>
-          <w:sz w:val="24"/>
-          <w:szCs w:val="24"/>
-        </w:rPr>
-        <w:t xml:space="preserve"> (1 to 2 pages)</w:t>
-      </w:r>
-      <w:r>
-        <w:rPr>
-          <w:rFonts w:ascii="Times New Roman" w:hAnsi="Times New Roman" w:cs="Times New Roman"/>
-          <w:sz w:val="24"/>
-          <w:szCs w:val="24"/>
-        </w:rPr>
-        <w:t xml:space="preserve"> </w:t>
-      </w:r>
-      <w:r>
-        <w:rPr>
-          <w:rFonts w:ascii="Times New Roman" w:hAnsi="Times New Roman" w:cs="Times New Roman"/>
-          <w:sz w:val="24"/>
-          <w:szCs w:val="24"/>
-        </w:rPr>
-        <w:t xml:space="preserve">in </w:t>
-      </w:r>
-      <w:r>
-        <w:rPr>
-          <w:rFonts w:ascii="Times New Roman" w:hAnsi="Times New Roman" w:cs="Times New Roman"/>
-          <w:sz w:val="24"/>
-          <w:szCs w:val="24"/>
-        </w:rPr>
-        <w:t>Word document format addressing the key guidelines points above</w:t>
-      </w:r>
-      <w:r>
-        <w:rPr>
-          <w:rFonts w:ascii="Times New Roman" w:hAnsi="Times New Roman" w:cs="Times New Roman"/>
-          <w:sz w:val="24"/>
-          <w:szCs w:val="24"/>
-        </w:rPr>
-        <w:t>.</w:t>
+          <w:rFonts w:cs="Times New Roman" w:ascii="Times New Roman" w:hAnsi="Times New Roman"/>
+          <w:sz w:val="24"/>
+          <w:szCs w:val="24"/>
+        </w:rPr>
+        <w:t>Your executive summary (1 to 2 pages) in Word document format addressing the key guidelines points above.</w:t>
       </w:r>
     </w:p>
     <w:p>
@@ -601,166 +579,309 @@
           <w:ilvl w:val="0"/>
           <w:numId w:val="1"/>
         </w:numPr>
-        <w:rPr>
-          <w:rFonts w:ascii="Times New Roman" w:hAnsi="Times New Roman" w:cs="Times New Roman"/>
-          <w:sz w:val="24"/>
-          <w:szCs w:val="24"/>
-        </w:rPr>
-      </w:pPr>
-      <w:r>
-        <w:rPr>
-          <w:rFonts w:ascii="Times New Roman" w:hAnsi="Times New Roman" w:cs="Times New Roman"/>
-          <w:sz w:val="24"/>
-          <w:szCs w:val="24"/>
-        </w:rPr>
-        <w:t>Follow the assignment formatting requirements posted in Announcements in course Canvas</w:t>
-      </w:r>
-      <w:r>
-        <w:rPr>
-          <w:rFonts w:ascii="Times New Roman" w:hAnsi="Times New Roman" w:cs="Times New Roman"/>
-          <w:sz w:val="24"/>
-          <w:szCs w:val="24"/>
-        </w:rPr>
-        <w:t>.</w:t>
+        <w:spacing w:before="0" w:after="160"/>
+        <w:contextualSpacing/>
+        <w:rPr>
+          <w:rFonts w:ascii="Times New Roman" w:hAnsi="Times New Roman" w:cs="Times New Roman"/>
+          <w:sz w:val="24"/>
+          <w:szCs w:val="24"/>
+        </w:rPr>
+      </w:pPr>
+      <w:r>
+        <w:rPr>
+          <w:rFonts w:cs="Times New Roman" w:ascii="Times New Roman" w:hAnsi="Times New Roman"/>
+          <w:sz w:val="24"/>
+          <w:szCs w:val="24"/>
+        </w:rPr>
+        <w:t>Follow the assignment formatting requirements posted in Announcements in course Canvas.</w:t>
       </w:r>
     </w:p>
     <w:sectPr>
+      <w:type w:val="nextPage"/>
       <w:pgSz w:w="12240" w:h="15840"/>
-      <w:pgMar w:top="1440" w:right="1440" w:bottom="1440" w:left="1440" w:header="720" w:footer="720" w:gutter="0"/>
-      <w:cols w:space="720"/>
-      <w:docGrid w:linePitch="360"/>
+      <w:pgMar w:left="1440" w:right="1440" w:header="0" w:top="1440" w:footer="0" w:bottom="1440" w:gutter="0"/>
+      <w:pgNumType w:fmt="decimal"/>
+      <w:formProt w:val="false"/>
+      <w:textDirection w:val="lrTb"/>
+      <w:docGrid w:type="default" w:linePitch="360" w:charSpace="4096"/>
     </w:sectPr>
   </w:body>
 </w:document>
 </file>
 
 <file path=word/numbering.xml><?xml version="1.0" encoding="utf-8"?>
-<w:numbering xmlns:wpc="http://schemas.microsoft.com/office/word/2010/wordprocessingCanvas" xmlns:cx="http://schemas.microsoft.com/office/drawing/2014/chartex" xmlns:cx1="http://schemas.microsoft.com/office/drawing/2015/9/8/chartex" xmlns:cx2="http://schemas.microsoft.com/office/drawing/2015/10/21/chartex" xmlns:cx3="http://schemas.microsoft.com/office/drawing/2016/5/9/chartex" xmlns:cx4="http://schemas.microsoft.com/office/drawing/2016/5/10/chartex" xmlns:cx5="http://schemas.microsoft.com/office/drawing/2016/5/11/chartex" xmlns:cx6="http://schemas.microsoft.com/office/drawing/2016/5/12/chartex" xmlns:cx7="http://schemas.microsoft.com/office/drawing/2016/5/13/chartex" xmlns:cx8="http://schemas.microsoft.com/office/drawing/2016/5/14/chartex" xmlns:mc="http://schemas.openxmlformats.org/markup-compatibility/2006" xmlns:aink="http://schemas.microsoft.com/office/drawing/2016/ink" xmlns:am3d="http://schemas.microsoft.com/office/drawing/2017/model3d" xmlns:o="urn:schemas-microsoft-com:office:office" xmlns:r="http://schemas.openxmlformats.org/officeDocument/2006/relationships" xmlns:m="http://schemas.openxmlformats.org/officeDocument/2006/math" xmlns:v="urn:schemas-microsoft-com:vml" xmlns:wp14="http://schemas.microsoft.com/office/word/2010/wordprocessingDrawing" xmlns:wp="http://schemas.openxmlformats.org/drawingml/2006/wordprocessingDrawing" xmlns:w10="urn:schemas-microsoft-com:office:word" xmlns:w="http://schemas.openxmlformats.org/wordprocessingml/2006/main" xmlns:w14="http://schemas.microsoft.com/office/word/2010/wordml" xmlns:w15="http://schemas.microsoft.com/office/word/2012/wordml" xmlns:w16cex="http://schemas.microsoft.com/office/word/2018/wordml/cex" xmlns:w16cid="http://schemas.microsoft.com/office/word/2016/wordml/cid" xmlns:w16="http://schemas.microsoft.com/office/word/2018/wordml" xmlns:w16se="http://schemas.microsoft.com/office/word/2015/wordml/symex" xmlns:wpg="http://schemas.microsoft.com/office/word/2010/wordprocessingGroup" xmlns:wpi="http://schemas.microsoft.com/office/word/2010/wordprocessingInk" xmlns:wne="http://schemas.microsoft.com/office/word/2006/wordml" xmlns:wps="http://schemas.microsoft.com/office/word/2010/wordprocessingShape" mc:Ignorable="w14 w15 w16se w16cid w16 w16cex wp14">
-  <w:abstractNum w:abstractNumId="0" w15:restartNumberingAfterBreak="0">
-    <w:nsid w:val="40E5456A"/>
-    <w:multiLevelType w:val="hybridMultilevel"/>
-    <w:tmpl w:val="52C84C84"/>
-    <w:lvl w:ilvl="0" w:tplc="04090001">
+<w:numbering xmlns:w="http://schemas.openxmlformats.org/wordprocessingml/2006/main" xmlns:o="urn:schemas-microsoft-com:office:office" xmlns:r="http://schemas.openxmlformats.org/officeDocument/2006/relationships" xmlns:v="urn:schemas-microsoft-com:vml">
+  <w:abstractNum w:abstractNumId="1">
+    <w:lvl w:ilvl="0">
       <w:start w:val="1"/>
       <w:numFmt w:val="bullet"/>
       <w:lvlText w:val=""/>
       <w:lvlJc w:val="left"/>
       <w:pPr>
+        <w:tabs>
+          <w:tab w:val="num" w:pos="0"/>
+        </w:tabs>
         <w:ind w:left="720" w:hanging="360"/>
       </w:pPr>
       <w:rPr>
-        <w:rFonts w:ascii="Symbol" w:hAnsi="Symbol" w:hint="default"/>
+        <w:rFonts w:ascii="Symbol" w:hAnsi="Symbol" w:cs="Symbol" w:hint="default"/>
       </w:rPr>
     </w:lvl>
-    <w:lvl w:ilvl="1" w:tplc="04090003" w:tentative="1">
+    <w:lvl w:ilvl="1">
       <w:start w:val="1"/>
       <w:numFmt w:val="bullet"/>
       <w:lvlText w:val="o"/>
       <w:lvlJc w:val="left"/>
       <w:pPr>
+        <w:tabs>
+          <w:tab w:val="num" w:pos="0"/>
+        </w:tabs>
         <w:ind w:left="1440" w:hanging="360"/>
       </w:pPr>
       <w:rPr>
         <w:rFonts w:ascii="Courier New" w:hAnsi="Courier New" w:cs="Courier New" w:hint="default"/>
       </w:rPr>
     </w:lvl>
-    <w:lvl w:ilvl="2" w:tplc="04090005" w:tentative="1">
+    <w:lvl w:ilvl="2">
       <w:start w:val="1"/>
       <w:numFmt w:val="bullet"/>
       <w:lvlText w:val=""/>
       <w:lvlJc w:val="left"/>
       <w:pPr>
+        <w:tabs>
+          <w:tab w:val="num" w:pos="0"/>
+        </w:tabs>
         <w:ind w:left="2160" w:hanging="360"/>
       </w:pPr>
       <w:rPr>
-        <w:rFonts w:ascii="Wingdings" w:hAnsi="Wingdings" w:hint="default"/>
+        <w:rFonts w:ascii="Wingdings" w:hAnsi="Wingdings" w:cs="Wingdings" w:hint="default"/>
       </w:rPr>
     </w:lvl>
-    <w:lvl w:ilvl="3" w:tplc="04090001" w:tentative="1">
+    <w:lvl w:ilvl="3">
       <w:start w:val="1"/>
       <w:numFmt w:val="bullet"/>
       <w:lvlText w:val=""/>
       <w:lvlJc w:val="left"/>
       <w:pPr>
+        <w:tabs>
+          <w:tab w:val="num" w:pos="0"/>
+        </w:tabs>
         <w:ind w:left="2880" w:hanging="360"/>
       </w:pPr>
       <w:rPr>
-        <w:rFonts w:ascii="Symbol" w:hAnsi="Symbol" w:hint="default"/>
+        <w:rFonts w:ascii="Symbol" w:hAnsi="Symbol" w:cs="Symbol" w:hint="default"/>
       </w:rPr>
     </w:lvl>
-    <w:lvl w:ilvl="4" w:tplc="04090003" w:tentative="1">
+    <w:lvl w:ilvl="4">
       <w:start w:val="1"/>
       <w:numFmt w:val="bullet"/>
       <w:lvlText w:val="o"/>
       <w:lvlJc w:val="left"/>
       <w:pPr>
+        <w:tabs>
+          <w:tab w:val="num" w:pos="0"/>
+        </w:tabs>
         <w:ind w:left="3600" w:hanging="360"/>
       </w:pPr>
       <w:rPr>
         <w:rFonts w:ascii="Courier New" w:hAnsi="Courier New" w:cs="Courier New" w:hint="default"/>
       </w:rPr>
     </w:lvl>
-    <w:lvl w:ilvl="5" w:tplc="04090005" w:tentative="1">
+    <w:lvl w:ilvl="5">
       <w:start w:val="1"/>
       <w:numFmt w:val="bullet"/>
       <w:lvlText w:val=""/>
       <w:lvlJc w:val="left"/>
       <w:pPr>
+        <w:tabs>
+          <w:tab w:val="num" w:pos="0"/>
+        </w:tabs>
         <w:ind w:left="4320" w:hanging="360"/>
       </w:pPr>
       <w:rPr>
-        <w:rFonts w:ascii="Wingdings" w:hAnsi="Wingdings" w:hint="default"/>
+        <w:rFonts w:ascii="Wingdings" w:hAnsi="Wingdings" w:cs="Wingdings" w:hint="default"/>
       </w:rPr>
     </w:lvl>
-    <w:lvl w:ilvl="6" w:tplc="04090001" w:tentative="1">
+    <w:lvl w:ilvl="6">
       <w:start w:val="1"/>
       <w:numFmt w:val="bullet"/>
       <w:lvlText w:val=""/>
       <w:lvlJc w:val="left"/>
       <w:pPr>
+        <w:tabs>
+          <w:tab w:val="num" w:pos="0"/>
+        </w:tabs>
         <w:ind w:left="5040" w:hanging="360"/>
       </w:pPr>
       <w:rPr>
-        <w:rFonts w:ascii="Symbol" w:hAnsi="Symbol" w:hint="default"/>
+        <w:rFonts w:ascii="Symbol" w:hAnsi="Symbol" w:cs="Symbol" w:hint="default"/>
       </w:rPr>
     </w:lvl>
-    <w:lvl w:ilvl="7" w:tplc="04090003" w:tentative="1">
+    <w:lvl w:ilvl="7">
       <w:start w:val="1"/>
       <w:numFmt w:val="bullet"/>
       <w:lvlText w:val="o"/>
       <w:lvlJc w:val="left"/>
       <w:pPr>
+        <w:tabs>
+          <w:tab w:val="num" w:pos="0"/>
+        </w:tabs>
         <w:ind w:left="5760" w:hanging="360"/>
       </w:pPr>
       <w:rPr>
         <w:rFonts w:ascii="Courier New" w:hAnsi="Courier New" w:cs="Courier New" w:hint="default"/>
       </w:rPr>
     </w:lvl>
-    <w:lvl w:ilvl="8" w:tplc="04090005" w:tentative="1">
+    <w:lvl w:ilvl="8">
       <w:start w:val="1"/>
       <w:numFmt w:val="bullet"/>
       <w:lvlText w:val=""/>
       <w:lvlJc w:val="left"/>
       <w:pPr>
+        <w:tabs>
+          <w:tab w:val="num" w:pos="0"/>
+        </w:tabs>
         <w:ind w:left="6480" w:hanging="360"/>
       </w:pPr>
       <w:rPr>
-        <w:rFonts w:ascii="Wingdings" w:hAnsi="Wingdings" w:hint="default"/>
+        <w:rFonts w:ascii="Wingdings" w:hAnsi="Wingdings" w:cs="Wingdings" w:hint="default"/>
       </w:rPr>
+    </w:lvl>
+  </w:abstractNum>
+  <w:abstractNum w:abstractNumId="2">
+    <w:lvl w:ilvl="0">
+      <w:start w:val="1"/>
+      <w:numFmt w:val="none"/>
+      <w:suff w:val="nothing"/>
+      <w:lvlText w:val=""/>
+      <w:lvlJc w:val="left"/>
+      <w:pPr>
+        <w:tabs>
+          <w:tab w:val="num" w:pos="0"/>
+        </w:tabs>
+        <w:ind w:left="0" w:hanging="0"/>
+      </w:pPr>
+    </w:lvl>
+    <w:lvl w:ilvl="1">
+      <w:start w:val="1"/>
+      <w:numFmt w:val="none"/>
+      <w:suff w:val="nothing"/>
+      <w:lvlText w:val=""/>
+      <w:lvlJc w:val="left"/>
+      <w:pPr>
+        <w:tabs>
+          <w:tab w:val="num" w:pos="0"/>
+        </w:tabs>
+        <w:ind w:left="0" w:hanging="0"/>
+      </w:pPr>
+    </w:lvl>
+    <w:lvl w:ilvl="2">
+      <w:start w:val="1"/>
+      <w:numFmt w:val="none"/>
+      <w:suff w:val="nothing"/>
+      <w:lvlText w:val=""/>
+      <w:lvlJc w:val="left"/>
+      <w:pPr>
+        <w:tabs>
+          <w:tab w:val="num" w:pos="0"/>
+        </w:tabs>
+        <w:ind w:left="0" w:hanging="0"/>
+      </w:pPr>
+    </w:lvl>
+    <w:lvl w:ilvl="3">
+      <w:start w:val="1"/>
+      <w:numFmt w:val="none"/>
+      <w:suff w:val="nothing"/>
+      <w:lvlText w:val=""/>
+      <w:lvlJc w:val="left"/>
+      <w:pPr>
+        <w:tabs>
+          <w:tab w:val="num" w:pos="0"/>
+        </w:tabs>
+        <w:ind w:left="0" w:hanging="0"/>
+      </w:pPr>
+    </w:lvl>
+    <w:lvl w:ilvl="4">
+      <w:start w:val="1"/>
+      <w:numFmt w:val="none"/>
+      <w:suff w:val="nothing"/>
+      <w:lvlText w:val=""/>
+      <w:lvlJc w:val="left"/>
+      <w:pPr>
+        <w:tabs>
+          <w:tab w:val="num" w:pos="0"/>
+        </w:tabs>
+        <w:ind w:left="0" w:hanging="0"/>
+      </w:pPr>
+    </w:lvl>
+    <w:lvl w:ilvl="5">
+      <w:start w:val="1"/>
+      <w:numFmt w:val="none"/>
+      <w:suff w:val="nothing"/>
+      <w:lvlText w:val=""/>
+      <w:lvlJc w:val="left"/>
+      <w:pPr>
+        <w:tabs>
+          <w:tab w:val="num" w:pos="0"/>
+        </w:tabs>
+        <w:ind w:left="0" w:hanging="0"/>
+      </w:pPr>
+    </w:lvl>
+    <w:lvl w:ilvl="6">
+      <w:start w:val="1"/>
+      <w:numFmt w:val="none"/>
+      <w:suff w:val="nothing"/>
+      <w:lvlText w:val=""/>
+      <w:lvlJc w:val="left"/>
+      <w:pPr>
+        <w:tabs>
+          <w:tab w:val="num" w:pos="0"/>
+        </w:tabs>
+        <w:ind w:left="0" w:hanging="0"/>
+      </w:pPr>
+    </w:lvl>
+    <w:lvl w:ilvl="7">
+      <w:start w:val="1"/>
+      <w:numFmt w:val="none"/>
+      <w:suff w:val="nothing"/>
+      <w:lvlText w:val=""/>
+      <w:lvlJc w:val="left"/>
+      <w:pPr>
+        <w:tabs>
+          <w:tab w:val="num" w:pos="0"/>
+        </w:tabs>
+        <w:ind w:left="0" w:hanging="0"/>
+      </w:pPr>
+    </w:lvl>
+    <w:lvl w:ilvl="8">
+      <w:start w:val="1"/>
+      <w:numFmt w:val="none"/>
+      <w:suff w:val="nothing"/>
+      <w:lvlText w:val=""/>
+      <w:lvlJc w:val="left"/>
+      <w:pPr>
+        <w:tabs>
+          <w:tab w:val="num" w:pos="0"/>
+        </w:tabs>
+        <w:ind w:left="0" w:hanging="0"/>
+      </w:pPr>
     </w:lvl>
   </w:abstractNum>
   <w:num w:numId="1">
-    <w:abstractNumId w:val="0"/>
+    <w:abstractNumId w:val="1"/>
+  </w:num>
+  <w:num w:numId="2">
+    <w:abstractNumId w:val="2"/>
   </w:num>
 </w:numbering>
 </file>
 
 <file path=word/styles.xml><?xml version="1.0" encoding="utf-8"?>
-<w:styles xmlns:mc="http://schemas.openxmlformats.org/markup-compatibility/2006" xmlns:r="http://schemas.openxmlformats.org/officeDocument/2006/relationships" xmlns:w="http://schemas.openxmlformats.org/wordprocessingml/2006/main" xmlns:w14="http://schemas.microsoft.com/office/word/2010/wordml" xmlns:w15="http://schemas.microsoft.com/office/word/2012/wordml" xmlns:w16cex="http://schemas.microsoft.com/office/word/2018/wordml/cex" xmlns:w16cid="http://schemas.microsoft.com/office/word/2016/wordml/cid" xmlns:w16="http://schemas.microsoft.com/office/word/2018/wordml" xmlns:w16se="http://schemas.microsoft.com/office/word/2015/wordml/symex" mc:Ignorable="w14 w15 w16se w16cid w16 w16cex">
+<w:styles xmlns:w="http://schemas.openxmlformats.org/wordprocessingml/2006/main" xmlns:w14="http://schemas.microsoft.com/office/word/2010/wordml" xmlns:mc="http://schemas.openxmlformats.org/markup-compatibility/2006" mc:Ignorable="w14">
   <w:docDefaults>
     <w:rPrDefault>
       <w:rPr>
-        <w:rFonts w:asciiTheme="minorHAnsi" w:eastAsiaTheme="minorEastAsia" w:hAnsiTheme="minorHAnsi" w:cstheme="minorBidi"/>
+        <w:rFonts w:ascii="Calibri" w:hAnsi="Calibri" w:eastAsia="等线" w:cs="" w:asciiTheme="minorHAnsi" w:cstheme="minorBidi" w:eastAsiaTheme="minorEastAsia" w:hAnsiTheme="minorHAnsi"/>
         <w:sz w:val="22"/>
         <w:szCs w:val="22"/>
         <w:lang w:val="en-US" w:eastAsia="zh-CN" w:bidi="ar-SA"/>
@@ -768,21 +889,21 @@
     </w:rPrDefault>
     <w:pPrDefault>
       <w:pPr>
-        <w:spacing w:after="160" w:line="259" w:lineRule="auto"/>
+        <w:suppressAutoHyphens w:val="true"/>
       </w:pPr>
     </w:pPrDefault>
   </w:docDefaults>
   <w:latentStyles w:defLockedState="0" w:defUIPriority="99" w:defSemiHidden="0" w:defUnhideWhenUsed="0" w:defQFormat="0" w:count="376">
     <w:lsdException w:name="Normal" w:uiPriority="0" w:qFormat="1"/>
     <w:lsdException w:name="heading 1" w:uiPriority="9" w:qFormat="1"/>
-    <w:lsdException w:name="heading 2" w:semiHidden="1" w:uiPriority="9" w:unhideWhenUsed="1" w:qFormat="1"/>
-    <w:lsdException w:name="heading 3" w:semiHidden="1" w:uiPriority="9" w:unhideWhenUsed="1" w:qFormat="1"/>
-    <w:lsdException w:name="heading 4" w:semiHidden="1" w:uiPriority="9" w:unhideWhenUsed="1" w:qFormat="1"/>
-    <w:lsdException w:name="heading 5" w:semiHidden="1" w:uiPriority="9" w:unhideWhenUsed="1" w:qFormat="1"/>
-    <w:lsdException w:name="heading 6" w:semiHidden="1" w:uiPriority="9" w:unhideWhenUsed="1" w:qFormat="1"/>
-    <w:lsdException w:name="heading 7" w:semiHidden="1" w:uiPriority="9" w:unhideWhenUsed="1" w:qFormat="1"/>
-    <w:lsdException w:name="heading 8" w:semiHidden="1" w:uiPriority="9" w:unhideWhenUsed="1" w:qFormat="1"/>
-    <w:lsdException w:name="heading 9" w:semiHidden="1" w:uiPriority="9" w:unhideWhenUsed="1" w:qFormat="1"/>
+    <w:lsdException w:name="heading 2" w:uiPriority="9" w:semiHidden="1" w:unhideWhenUsed="1" w:qFormat="1"/>
+    <w:lsdException w:name="heading 3" w:uiPriority="9" w:semiHidden="1" w:unhideWhenUsed="1" w:qFormat="1"/>
+    <w:lsdException w:name="heading 4" w:uiPriority="9" w:semiHidden="1" w:unhideWhenUsed="1" w:qFormat="1"/>
+    <w:lsdException w:name="heading 5" w:uiPriority="9" w:semiHidden="1" w:unhideWhenUsed="1" w:qFormat="1"/>
+    <w:lsdException w:name="heading 6" w:uiPriority="9" w:semiHidden="1" w:unhideWhenUsed="1" w:qFormat="1"/>
+    <w:lsdException w:name="heading 7" w:uiPriority="9" w:semiHidden="1" w:unhideWhenUsed="1" w:qFormat="1"/>
+    <w:lsdException w:name="heading 8" w:uiPriority="9" w:semiHidden="1" w:unhideWhenUsed="1" w:qFormat="1"/>
+    <w:lsdException w:name="heading 9" w:uiPriority="9" w:semiHidden="1" w:unhideWhenUsed="1" w:qFormat="1"/>
     <w:lsdException w:name="index 1" w:semiHidden="1" w:unhideWhenUsed="1"/>
     <w:lsdException w:name="index 2" w:semiHidden="1" w:unhideWhenUsed="1"/>
     <w:lsdException w:name="index 3" w:semiHidden="1" w:unhideWhenUsed="1"/>
@@ -792,22 +913,22 @@
     <w:lsdException w:name="index 7" w:semiHidden="1" w:unhideWhenUsed="1"/>
     <w:lsdException w:name="index 8" w:semiHidden="1" w:unhideWhenUsed="1"/>
     <w:lsdException w:name="index 9" w:semiHidden="1" w:unhideWhenUsed="1"/>
-    <w:lsdException w:name="toc 1" w:semiHidden="1" w:uiPriority="39" w:unhideWhenUsed="1"/>
-    <w:lsdException w:name="toc 2" w:semiHidden="1" w:uiPriority="39" w:unhideWhenUsed="1"/>
-    <w:lsdException w:name="toc 3" w:semiHidden="1" w:uiPriority="39" w:unhideWhenUsed="1"/>
-    <w:lsdException w:name="toc 4" w:semiHidden="1" w:uiPriority="39" w:unhideWhenUsed="1"/>
-    <w:lsdException w:name="toc 5" w:semiHidden="1" w:uiPriority="39" w:unhideWhenUsed="1"/>
-    <w:lsdException w:name="toc 6" w:semiHidden="1" w:uiPriority="39" w:unhideWhenUsed="1"/>
-    <w:lsdException w:name="toc 7" w:semiHidden="1" w:uiPriority="39" w:unhideWhenUsed="1"/>
-    <w:lsdException w:name="toc 8" w:semiHidden="1" w:uiPriority="39" w:unhideWhenUsed="1"/>
-    <w:lsdException w:name="toc 9" w:semiHidden="1" w:uiPriority="39" w:unhideWhenUsed="1"/>
+    <w:lsdException w:name="toc 1" w:uiPriority="39" w:semiHidden="1" w:unhideWhenUsed="1"/>
+    <w:lsdException w:name="toc 2" w:uiPriority="39" w:semiHidden="1" w:unhideWhenUsed="1"/>
+    <w:lsdException w:name="toc 3" w:uiPriority="39" w:semiHidden="1" w:unhideWhenUsed="1"/>
+    <w:lsdException w:name="toc 4" w:uiPriority="39" w:semiHidden="1" w:unhideWhenUsed="1"/>
+    <w:lsdException w:name="toc 5" w:uiPriority="39" w:semiHidden="1" w:unhideWhenUsed="1"/>
+    <w:lsdException w:name="toc 6" w:uiPriority="39" w:semiHidden="1" w:unhideWhenUsed="1"/>
+    <w:lsdException w:name="toc 7" w:uiPriority="39" w:semiHidden="1" w:unhideWhenUsed="1"/>
+    <w:lsdException w:name="toc 8" w:uiPriority="39" w:semiHidden="1" w:unhideWhenUsed="1"/>
+    <w:lsdException w:name="toc 9" w:uiPriority="39" w:semiHidden="1" w:unhideWhenUsed="1"/>
     <w:lsdException w:name="Normal Indent" w:semiHidden="1" w:unhideWhenUsed="1"/>
     <w:lsdException w:name="footnote text" w:semiHidden="1" w:unhideWhenUsed="1"/>
     <w:lsdException w:name="annotation text" w:semiHidden="1" w:unhideWhenUsed="1"/>
     <w:lsdException w:name="header" w:semiHidden="1" w:unhideWhenUsed="1"/>
     <w:lsdException w:name="footer" w:semiHidden="1" w:unhideWhenUsed="1"/>
     <w:lsdException w:name="index heading" w:semiHidden="1" w:unhideWhenUsed="1"/>
-    <w:lsdException w:name="caption" w:semiHidden="1" w:uiPriority="35" w:unhideWhenUsed="1" w:qFormat="1"/>
+    <w:lsdException w:name="caption" w:uiPriority="35" w:semiHidden="1" w:unhideWhenUsed="1" w:qFormat="1"/>
     <w:lsdException w:name="table of figures" w:semiHidden="1" w:unhideWhenUsed="1"/>
     <w:lsdException w:name="envelope address" w:semiHidden="1" w:unhideWhenUsed="1"/>
     <w:lsdException w:name="envelope return" w:semiHidden="1" w:unhideWhenUsed="1"/>
@@ -838,7 +959,7 @@
     <w:lsdException w:name="Title" w:uiPriority="10" w:qFormat="1"/>
     <w:lsdException w:name="Closing" w:semiHidden="1" w:unhideWhenUsed="1"/>
     <w:lsdException w:name="Signature" w:semiHidden="1" w:unhideWhenUsed="1"/>
-    <w:lsdException w:name="Default Paragraph Font" w:semiHidden="1" w:uiPriority="1" w:unhideWhenUsed="1"/>
+    <w:lsdException w:name="Default Paragraph Font" w:uiPriority="1" w:semiHidden="1" w:unhideWhenUsed="1"/>
     <w:lsdException w:name="Body Text" w:semiHidden="1" w:unhideWhenUsed="1"/>
     <w:lsdException w:name="Body Text Indent" w:semiHidden="1" w:unhideWhenUsed="1"/>
     <w:lsdException w:name="List Continue" w:semiHidden="1" w:unhideWhenUsed="1"/>
@@ -1038,8 +1159,8 @@
     <w:lsdException w:name="Subtle Reference" w:uiPriority="31" w:qFormat="1"/>
     <w:lsdException w:name="Intense Reference" w:uiPriority="32" w:qFormat="1"/>
     <w:lsdException w:name="Book Title" w:uiPriority="33" w:qFormat="1"/>
-    <w:lsdException w:name="Bibliography" w:semiHidden="1" w:uiPriority="37" w:unhideWhenUsed="1"/>
-    <w:lsdException w:name="TOC Heading" w:semiHidden="1" w:uiPriority="39" w:unhideWhenUsed="1" w:qFormat="1"/>
+    <w:lsdException w:name="Bibliography" w:uiPriority="37" w:semiHidden="1" w:unhideWhenUsed="1"/>
+    <w:lsdException w:name="TOC Heading" w:uiPriority="39" w:semiHidden="1" w:unhideWhenUsed="1" w:qFormat="1"/>
     <w:lsdException w:name="Plain Table 1" w:uiPriority="41"/>
     <w:lsdException w:name="Plain Table 2" w:uiPriority="42"/>
     <w:lsdException w:name="Plain Table 3" w:uiPriority="43"/>
@@ -1150,15 +1271,109 @@
     <w:lsdException w:name="Unresolved Mention" w:semiHidden="1" w:unhideWhenUsed="1"/>
     <w:lsdException w:name="Smart Link" w:semiHidden="1" w:unhideWhenUsed="1"/>
   </w:latentStyles>
-  <w:style w:type="paragraph" w:default="1" w:styleId="Normal">
+  <w:style w:type="paragraph" w:styleId="Normal" w:default="1">
     <w:name w:val="Normal"/>
     <w:qFormat/>
+    <w:pPr>
+      <w:widowControl/>
+      <w:bidi w:val="0"/>
+      <w:spacing w:lineRule="auto" w:line="259" w:before="0" w:after="160"/>
+      <w:jc w:val="left"/>
+    </w:pPr>
+    <w:rPr>
+      <w:rFonts w:ascii="Calibri" w:hAnsi="Calibri" w:eastAsia="等线" w:cs="" w:asciiTheme="minorHAnsi" w:cstheme="minorBidi" w:eastAsiaTheme="minorEastAsia" w:hAnsiTheme="minorHAnsi"/>
+      <w:color w:val="auto"/>
+      <w:kern w:val="0"/>
+      <w:sz w:val="22"/>
+      <w:szCs w:val="22"/>
+      <w:lang w:val="en-US" w:eastAsia="zh-CN" w:bidi="ar-SA"/>
+    </w:rPr>
   </w:style>
-  <w:style w:type="character" w:default="1" w:styleId="DefaultParagraphFont">
+  <w:style w:type="character" w:styleId="DefaultParagraphFont" w:default="1">
     <w:name w:val="Default Paragraph Font"/>
     <w:uiPriority w:val="1"/>
     <w:semiHidden/>
     <w:unhideWhenUsed/>
+    <w:qFormat/>
+    <w:rPr/>
+  </w:style>
+  <w:style w:type="paragraph" w:styleId="Heading">
+    <w:name w:val="Heading"/>
+    <w:basedOn w:val="Normal"/>
+    <w:next w:val="TextBody"/>
+    <w:qFormat/>
+    <w:pPr>
+      <w:keepNext w:val="true"/>
+      <w:spacing w:before="240" w:after="120"/>
+    </w:pPr>
+    <w:rPr>
+      <w:rFonts w:ascii="Liberation Sans" w:hAnsi="Liberation Sans" w:eastAsia="Noto Sans CJK SC" w:cs="Lohit Devanagari"/>
+      <w:sz w:val="28"/>
+      <w:szCs w:val="28"/>
+    </w:rPr>
+  </w:style>
+  <w:style w:type="paragraph" w:styleId="TextBody">
+    <w:name w:val="Body Text"/>
+    <w:basedOn w:val="Normal"/>
+    <w:pPr>
+      <w:spacing w:lineRule="auto" w:line="276" w:before="0" w:after="140"/>
+    </w:pPr>
+    <w:rPr/>
+  </w:style>
+  <w:style w:type="paragraph" w:styleId="List">
+    <w:name w:val="List"/>
+    <w:basedOn w:val="TextBody"/>
+    <w:pPr/>
+    <w:rPr>
+      <w:rFonts w:cs="Lohit Devanagari"/>
+    </w:rPr>
+  </w:style>
+  <w:style w:type="paragraph" w:styleId="Caption">
+    <w:name w:val="Caption"/>
+    <w:basedOn w:val="Normal"/>
+    <w:qFormat/>
+    <w:pPr>
+      <w:suppressLineNumbers/>
+      <w:spacing w:before="120" w:after="120"/>
+    </w:pPr>
+    <w:rPr>
+      <w:rFonts w:cs="Lohit Devanagari"/>
+      <w:i/>
+      <w:iCs/>
+      <w:sz w:val="24"/>
+      <w:szCs w:val="24"/>
+    </w:rPr>
+  </w:style>
+  <w:style w:type="paragraph" w:styleId="Index">
+    <w:name w:val="Index"/>
+    <w:basedOn w:val="Normal"/>
+    <w:qFormat/>
+    <w:pPr>
+      <w:suppressLineNumbers/>
+    </w:pPr>
+    <w:rPr>
+      <w:rFonts w:cs="Lohit Devanagari"/>
+    </w:rPr>
+  </w:style>
+  <w:style w:type="paragraph" w:styleId="ListParagraph">
+    <w:name w:val="List Paragraph"/>
+    <w:basedOn w:val="Normal"/>
+    <w:uiPriority w:val="34"/>
+    <w:qFormat/>
+    <w:rsid w:val="00c6577f"/>
+    <w:pPr>
+      <w:spacing w:before="0" w:after="160"/>
+      <w:ind w:left="720" w:hanging="0"/>
+      <w:contextualSpacing/>
+    </w:pPr>
+    <w:rPr/>
+  </w:style>
+  <w:style w:type="numbering" w:styleId="NoList" w:default="1">
+    <w:name w:val="No List"/>
+    <w:uiPriority w:val="99"/>
+    <w:semiHidden/>
+    <w:unhideWhenUsed/>
+    <w:qFormat/>
   </w:style>
   <w:style w:type="table" w:default="1" w:styleId="TableNormal">
     <w:name w:val="Normal Table"/>
@@ -1174,23 +1389,6 @@
         <w:right w:w="108" w:type="dxa"/>
       </w:tblCellMar>
     </w:tblPr>
-  </w:style>
-  <w:style w:type="numbering" w:default="1" w:styleId="NoList">
-    <w:name w:val="No List"/>
-    <w:uiPriority w:val="99"/>
-    <w:semiHidden/>
-    <w:unhideWhenUsed/>
-  </w:style>
-  <w:style w:type="paragraph" w:styleId="ListParagraph">
-    <w:name w:val="List Paragraph"/>
-    <w:basedOn w:val="Normal"/>
-    <w:uiPriority w:val="34"/>
-    <w:qFormat/>
-    <w:rsid w:val="00C6577F"/>
-    <w:pPr>
-      <w:ind w:left="720"/>
-      <w:contextualSpacing/>
-    </w:pPr>
   </w:style>
 </w:styles>
 </file>

</xml_diff>